<commit_message>
Ajustes nas ações de rotas no controller user - validações extras, alteração de usuário, pilha de erros; Erros customizados agora funcionam também com erros em formato array (pilha de erros de retorno para o front-end);
</commit_message>
<xml_diff>
--- a/documentation/server/descritivo-de-conteudo-arquivo-config.docx
+++ b/documentation/server/descritivo-de-conteudo-arquivo-config.docx
@@ -2394,6 +2394,8 @@
           <w:szCs w:val="18"/>
         </w:rPr>
       </w:pPr>
+      <w:bookmarkStart w:id="0" w:name="_GoBack"/>
+      <w:bookmarkEnd w:id="0"/>
     </w:p>
     <w:p>
       <w:pPr>
@@ -2473,28 +2475,35 @@
           <w:sz w:val="18"/>
           <w:szCs w:val="18"/>
         </w:rPr>
-        <w:t xml:space="preserve"> { </w:t>
-      </w:r>
-      <w:proofErr w:type="spellStart"/>
-      <w:r>
-        <w:rPr>
-          <w:rFonts w:cstheme="minorHAnsi"/>
-          <w:b/>
-          <w:sz w:val="18"/>
-          <w:szCs w:val="18"/>
-        </w:rPr>
-        <w:t>code</w:t>
-      </w:r>
-      <w:proofErr w:type="spellEnd"/>
-      <w:r>
-        <w:rPr>
-          <w:rFonts w:cstheme="minorHAnsi"/>
-          <w:sz w:val="18"/>
-          <w:szCs w:val="18"/>
-        </w:rPr>
-        <w:t xml:space="preserve">: 11000, </w:t>
-      </w:r>
-      <w:proofErr w:type="spellStart"/>
+        <w:t xml:space="preserve"> </w:t>
+      </w:r>
+      <w:proofErr w:type="gramStart"/>
+      <w:r>
+        <w:rPr>
+          <w:rFonts w:cstheme="minorHAnsi"/>
+          <w:sz w:val="18"/>
+          <w:szCs w:val="18"/>
+        </w:rPr>
+        <w:t>{</w:t>
+      </w:r>
+      <w:r>
+        <w:rPr>
+          <w:rFonts w:cstheme="minorHAnsi"/>
+          <w:sz w:val="18"/>
+          <w:szCs w:val="18"/>
+        </w:rPr>
+        <w:t xml:space="preserve"> </w:t>
+      </w:r>
+      <w:r>
+        <w:rPr>
+          <w:rFonts w:cstheme="minorHAnsi"/>
+          <w:sz w:val="18"/>
+          <w:szCs w:val="18"/>
+        </w:rPr>
+        <w:t>“</w:t>
+      </w:r>
+      <w:proofErr w:type="spellStart"/>
+      <w:proofErr w:type="gramEnd"/>
       <w:r>
         <w:rPr>
           <w:rFonts w:cstheme="minorHAnsi"/>
@@ -2511,7 +2520,23 @@
           <w:sz w:val="18"/>
           <w:szCs w:val="18"/>
         </w:rPr>
-        <w:t>: '</w:t>
+        <w:t>”</w:t>
+      </w:r>
+      <w:r>
+        <w:rPr>
+          <w:rFonts w:cstheme="minorHAnsi"/>
+          <w:sz w:val="18"/>
+          <w:szCs w:val="18"/>
+        </w:rPr>
+        <w:t xml:space="preserve">: </w:t>
+      </w:r>
+      <w:r>
+        <w:rPr>
+          <w:rFonts w:cstheme="minorHAnsi"/>
+          <w:sz w:val="18"/>
+          <w:szCs w:val="18"/>
+        </w:rPr>
+        <w:t>“</w:t>
       </w:r>
       <w:proofErr w:type="spellStart"/>
       <w:r>
@@ -2594,16 +2619,30 @@
         </w:rPr>
         <w:t>test.types</w:t>
       </w:r>
-      <w:bookmarkStart w:id="0" w:name="_GoBack"/>
-      <w:bookmarkEnd w:id="0"/>
-      <w:proofErr w:type="spellEnd"/>
-      <w:r>
-        <w:rPr>
-          <w:rFonts w:cstheme="minorHAnsi"/>
-          <w:sz w:val="18"/>
-          <w:szCs w:val="18"/>
-        </w:rPr>
-        <w:t xml:space="preserve">', </w:t>
+      <w:proofErr w:type="spellEnd"/>
+      <w:r>
+        <w:rPr>
+          <w:rFonts w:cstheme="minorHAnsi"/>
+          <w:sz w:val="18"/>
+          <w:szCs w:val="18"/>
+        </w:rPr>
+        <w:t>”</w:t>
+      </w:r>
+      <w:r>
+        <w:rPr>
+          <w:rFonts w:cstheme="minorHAnsi"/>
+          <w:sz w:val="18"/>
+          <w:szCs w:val="18"/>
+        </w:rPr>
+        <w:t xml:space="preserve">, </w:t>
+      </w:r>
+      <w:r>
+        <w:rPr>
+          <w:rFonts w:cstheme="minorHAnsi"/>
+          <w:sz w:val="18"/>
+          <w:szCs w:val="18"/>
+        </w:rPr>
+        <w:t>“</w:t>
       </w:r>
       <w:proofErr w:type="spellStart"/>
       <w:r>
@@ -2622,7 +2661,31 @@
           <w:sz w:val="18"/>
           <w:szCs w:val="18"/>
         </w:rPr>
-        <w:t>: '' }</w:t>
+        <w:t>”</w:t>
+      </w:r>
+      <w:r>
+        <w:rPr>
+          <w:rFonts w:cstheme="minorHAnsi"/>
+          <w:sz w:val="18"/>
+          <w:szCs w:val="18"/>
+        </w:rPr>
+        <w:t xml:space="preserve">: </w:t>
+      </w:r>
+      <w:r>
+        <w:rPr>
+          <w:rFonts w:cstheme="minorHAnsi"/>
+          <w:sz w:val="18"/>
+          <w:szCs w:val="18"/>
+        </w:rPr>
+        <w:t>“”</w:t>
+      </w:r>
+      <w:r>
+        <w:rPr>
+          <w:rFonts w:cstheme="minorHAnsi"/>
+          <w:sz w:val="18"/>
+          <w:szCs w:val="18"/>
+        </w:rPr>
+        <w:t xml:space="preserve"> }</w:t>
       </w:r>
     </w:p>
     <w:p>
@@ -2648,29 +2711,10 @@
           <w:sz w:val="18"/>
           <w:szCs w:val="18"/>
         </w:rPr>
-        <w:t>code</w:t>
+        <w:t>message</w:t>
       </w:r>
       <w:proofErr w:type="spellEnd"/>
       <w:proofErr w:type="gramEnd"/>
-      <w:r>
-        <w:rPr>
-          <w:rFonts w:cstheme="minorHAnsi"/>
-          <w:sz w:val="18"/>
-          <w:szCs w:val="18"/>
-        </w:rPr>
-        <w:t xml:space="preserve"> deve ser exato, </w:t>
-      </w:r>
-      <w:proofErr w:type="spellStart"/>
-      <w:r>
-        <w:rPr>
-          <w:rFonts w:cstheme="minorHAnsi"/>
-          <w:b/>
-          <w:sz w:val="18"/>
-          <w:szCs w:val="18"/>
-        </w:rPr>
-        <w:t>message</w:t>
-      </w:r>
-      <w:proofErr w:type="spellEnd"/>
       <w:r>
         <w:rPr>
           <w:rFonts w:cstheme="minorHAnsi"/>
@@ -7502,7 +7546,7 @@
 </file>
 
 <file path=customXml/itemProps1.xml><?xml version="1.0" encoding="utf-8"?>
-<ds:datastoreItem xmlns:ds="http://schemas.openxmlformats.org/officeDocument/2006/customXml" ds:itemID="{20EB3723-1FCB-49C9-B43C-9A16B7E387E1}">
+<ds:datastoreItem xmlns:ds="http://schemas.openxmlformats.org/officeDocument/2006/customXml" ds:itemID="{67E9CD24-CAAC-4856-885D-BC982356DB2E}">
   <ds:schemaRefs>
     <ds:schemaRef ds:uri="http://schemas.openxmlformats.org/officeDocument/2006/bibliography"/>
   </ds:schemaRefs>

</xml_diff>

<commit_message>
Atualização no arquivo de ajuda para config.json;
</commit_message>
<xml_diff>
--- a/documentation/server/descritivo-de-conteudo-arquivo-config.docx
+++ b/documentation/server/descritivo-de-conteudo-arquivo-config.docx
@@ -1661,6 +1661,187 @@
     <w:p>
       <w:pPr>
         <w:pStyle w:val="PargrafodaLista"/>
+        <w:numPr>
+          <w:ilvl w:val="2"/>
+          <w:numId w:val="2"/>
+        </w:numPr>
+        <w:jc w:val="both"/>
+        <w:rPr>
+          <w:rFonts w:cstheme="minorHAnsi"/>
+          <w:sz w:val="18"/>
+          <w:szCs w:val="18"/>
+        </w:rPr>
+      </w:pPr>
+      <w:r>
+        <w:rPr>
+          <w:rFonts w:cstheme="minorHAnsi"/>
+          <w:sz w:val="18"/>
+          <w:szCs w:val="18"/>
+        </w:rPr>
+        <w:t xml:space="preserve">Pode usar uma </w:t>
+      </w:r>
+      <w:proofErr w:type="spellStart"/>
+      <w:r>
+        <w:rPr>
+          <w:rFonts w:cstheme="minorHAnsi"/>
+          <w:sz w:val="18"/>
+          <w:szCs w:val="18"/>
+        </w:rPr>
+        <w:t>array</w:t>
+      </w:r>
+      <w:proofErr w:type="spellEnd"/>
+      <w:r>
+        <w:rPr>
+          <w:rFonts w:cstheme="minorHAnsi"/>
+          <w:sz w:val="18"/>
+          <w:szCs w:val="18"/>
+        </w:rPr>
+        <w:t xml:space="preserve"> qu</w:t>
+      </w:r>
+      <w:bookmarkStart w:id="0" w:name="_GoBack"/>
+      <w:bookmarkEnd w:id="0"/>
+      <w:r>
+        <w:rPr>
+          <w:rFonts w:cstheme="minorHAnsi"/>
+          <w:sz w:val="18"/>
+          <w:szCs w:val="18"/>
+        </w:rPr>
+        <w:t>e identifica as portas de entra e saída [</w:t>
+      </w:r>
+      <w:proofErr w:type="spellStart"/>
+      <w:r>
+        <w:rPr>
+          <w:rFonts w:cstheme="minorHAnsi"/>
+          <w:b/>
+          <w:sz w:val="18"/>
+          <w:szCs w:val="18"/>
+        </w:rPr>
+        <w:t>http</w:t>
+      </w:r>
+      <w:proofErr w:type="spellEnd"/>
+      <w:r>
+        <w:rPr>
+          <w:rFonts w:cstheme="minorHAnsi"/>
+          <w:sz w:val="18"/>
+          <w:szCs w:val="18"/>
+        </w:rPr>
+        <w:t xml:space="preserve">, </w:t>
+      </w:r>
+      <w:proofErr w:type="spellStart"/>
+      <w:r>
+        <w:rPr>
+          <w:rFonts w:cstheme="minorHAnsi"/>
+          <w:b/>
+          <w:sz w:val="18"/>
+          <w:szCs w:val="18"/>
+        </w:rPr>
+        <w:t>https</w:t>
+      </w:r>
+      <w:proofErr w:type="spellEnd"/>
+      <w:r>
+        <w:rPr>
+          <w:rFonts w:cstheme="minorHAnsi"/>
+          <w:sz w:val="18"/>
+          <w:szCs w:val="18"/>
+        </w:rPr>
+        <w:t>]</w:t>
+      </w:r>
+      <w:r>
+        <w:rPr>
+          <w:rFonts w:cstheme="minorHAnsi"/>
+          <w:sz w:val="18"/>
+          <w:szCs w:val="18"/>
+        </w:rPr>
+        <w:t xml:space="preserve">, útil em certas configurações do </w:t>
+      </w:r>
+      <w:proofErr w:type="spellStart"/>
+      <w:r>
+        <w:rPr>
+          <w:rFonts w:cstheme="minorHAnsi"/>
+          <w:sz w:val="18"/>
+          <w:szCs w:val="18"/>
+        </w:rPr>
+        <w:t>docker</w:t>
+      </w:r>
+      <w:proofErr w:type="spellEnd"/>
+    </w:p>
+    <w:p>
+      <w:pPr>
+        <w:pStyle w:val="PargrafodaLista"/>
+        <w:numPr>
+          <w:ilvl w:val="2"/>
+          <w:numId w:val="2"/>
+        </w:numPr>
+        <w:jc w:val="both"/>
+        <w:rPr>
+          <w:rFonts w:cstheme="minorHAnsi"/>
+          <w:sz w:val="18"/>
+          <w:szCs w:val="18"/>
+        </w:rPr>
+      </w:pPr>
+      <w:r>
+        <w:rPr>
+          <w:rFonts w:cstheme="minorHAnsi"/>
+          <w:sz w:val="18"/>
+          <w:szCs w:val="18"/>
+        </w:rPr>
+        <w:t xml:space="preserve">Se apenas numérico, a porta de saída será a porta </w:t>
+      </w:r>
+      <w:r>
+        <w:rPr>
+          <w:rFonts w:cstheme="minorHAnsi"/>
+          <w:sz w:val="18"/>
+          <w:szCs w:val="18"/>
+        </w:rPr>
+        <w:t xml:space="preserve">já </w:t>
+      </w:r>
+      <w:r>
+        <w:rPr>
+          <w:rFonts w:cstheme="minorHAnsi"/>
+          <w:sz w:val="18"/>
+          <w:szCs w:val="18"/>
+        </w:rPr>
+        <w:t>definida para a aplicação</w:t>
+      </w:r>
+      <w:r>
+        <w:rPr>
+          <w:rFonts w:cstheme="minorHAnsi"/>
+          <w:sz w:val="18"/>
+          <w:szCs w:val="18"/>
+        </w:rPr>
+        <w:t xml:space="preserve"> </w:t>
+      </w:r>
+      <w:r>
+        <w:rPr>
+          <w:rFonts w:cstheme="minorHAnsi"/>
+          <w:sz w:val="18"/>
+          <w:szCs w:val="18"/>
+        </w:rPr>
+        <w:t>(</w:t>
+      </w:r>
+      <w:proofErr w:type="spellStart"/>
+      <w:r>
+        <w:rPr>
+          <w:rFonts w:cstheme="minorHAnsi"/>
+          <w:b/>
+          <w:sz w:val="18"/>
+          <w:szCs w:val="18"/>
+        </w:rPr>
+        <w:t>port</w:t>
+      </w:r>
+      <w:proofErr w:type="spellEnd"/>
+      <w:r>
+        <w:rPr>
+          <w:rFonts w:cstheme="minorHAnsi"/>
+          <w:sz w:val="18"/>
+          <w:szCs w:val="18"/>
+        </w:rPr>
+        <w:t>)</w:t>
+      </w:r>
+    </w:p>
+    <w:p>
+      <w:pPr>
+        <w:pStyle w:val="PargrafodaLista"/>
         <w:ind w:left="1440"/>
         <w:jc w:val="both"/>
         <w:rPr>
@@ -2394,8 +2575,6 @@
           <w:szCs w:val="18"/>
         </w:rPr>
       </w:pPr>
-      <w:bookmarkStart w:id="0" w:name="_GoBack"/>
-      <w:bookmarkEnd w:id="0"/>
     </w:p>
     <w:p>
       <w:pPr>
@@ -6681,7 +6860,7 @@
         <w:rFonts w:ascii="Wingdings" w:hAnsi="Wingdings" w:hint="default"/>
       </w:rPr>
     </w:lvl>
-    <w:lvl w:ilvl="2" w:tplc="04160005" w:tentative="1">
+    <w:lvl w:ilvl="2" w:tplc="04160005">
       <w:start w:val="1"/>
       <w:numFmt w:val="bullet"/>
       <w:lvlText w:val=""/>
@@ -7546,7 +7725,7 @@
 </file>
 
 <file path=customXml/itemProps1.xml><?xml version="1.0" encoding="utf-8"?>
-<ds:datastoreItem xmlns:ds="http://schemas.openxmlformats.org/officeDocument/2006/customXml" ds:itemID="{67E9CD24-CAAC-4856-885D-BC982356DB2E}">
+<ds:datastoreItem xmlns:ds="http://schemas.openxmlformats.org/officeDocument/2006/customXml" ds:itemID="{17B450F3-0C9C-4029-9FE3-56BDF89FD29E}">
   <ds:schemaRefs>
     <ds:schemaRef ds:uri="http://schemas.openxmlformats.org/officeDocument/2006/bibliography"/>
   </ds:schemaRefs>

</xml_diff>